<commit_message>
11/24/24 Module 6.2 Assignment: Movies: Setup
</commit_message>
<xml_diff>
--- a/module-6/trueworthy-moviesSetup.docx
+++ b/module-6/trueworthy-moviesSetup.docx
@@ -17,6 +17,19 @@
       <w:r>
         <w:t>Module 6.2 Assignment: Movies: Setup</w:t>
       </w:r>
+    </w:p>
+    <w:p>
+      <w:pPr>
+        <w:pStyle w:val="NoSpacing"/>
+      </w:pPr>
+      <w:hyperlink r:id="rId4" w:history="1">
+        <w:r>
+          <w:rPr>
+            <w:rStyle w:val="Hyperlink"/>
+          </w:rPr>
+          <w:t>https://github.com/trueworthy/csd-310/tree/main/module-6</w:t>
+        </w:r>
+      </w:hyperlink>
     </w:p>
     <w:p>
       <w:pPr>
@@ -54,7 +67,7 @@
                     </pic:cNvPicPr>
                   </pic:nvPicPr>
                   <pic:blipFill>
-                    <a:blip r:embed="rId4">
+                    <a:blip r:embed="rId5">
                       <a:extLst>
                         <a:ext uri="{28A0092B-C50C-407E-A947-70E740481C1C}">
                           <a14:useLocalDpi xmlns:a14="http://schemas.microsoft.com/office/drawing/2010/main" val="0"/>
@@ -176,7 +189,6 @@
         <w:pStyle w:val="NoSpacing"/>
       </w:pPr>
       <w:r>
-        <w:lastRenderedPageBreak/>
         <w:t>S</w:t>
       </w:r>
       <w:r>
@@ -211,7 +223,7 @@
                     </pic:cNvPicPr>
                   </pic:nvPicPr>
                   <pic:blipFill>
-                    <a:blip r:embed="rId5">
+                    <a:blip r:embed="rId6">
                       <a:extLst>
                         <a:ext uri="{28A0092B-C50C-407E-A947-70E740481C1C}">
                           <a14:useLocalDpi xmlns:a14="http://schemas.microsoft.com/office/drawing/2010/main" val="0"/>
@@ -283,7 +295,7 @@
                     <pic:cNvPicPr/>
                   </pic:nvPicPr>
                   <pic:blipFill>
-                    <a:blip r:embed="rId6"/>
+                    <a:blip r:embed="rId7"/>
                     <a:stretch>
                       <a:fillRect/>
                     </a:stretch>
@@ -328,7 +340,7 @@
                     <pic:cNvPicPr/>
                   </pic:nvPicPr>
                   <pic:blipFill>
-                    <a:blip r:embed="rId7"/>
+                    <a:blip r:embed="rId8"/>
                     <a:stretch>
                       <a:fillRect/>
                     </a:stretch>
@@ -1295,6 +1307,29 @@
       <w:szCs w:val="24"/>
     </w:rPr>
   </w:style>
+  <w:style w:type="character" w:styleId="Hyperlink">
+    <w:name w:val="Hyperlink"/>
+    <w:basedOn w:val="DefaultParagraphFont"/>
+    <w:uiPriority w:val="99"/>
+    <w:unhideWhenUsed/>
+    <w:rsid w:val="00F814F4"/>
+    <w:rPr>
+      <w:color w:val="467886" w:themeColor="hyperlink"/>
+      <w:u w:val="single"/>
+    </w:rPr>
+  </w:style>
+  <w:style w:type="character" w:styleId="UnresolvedMention">
+    <w:name w:val="Unresolved Mention"/>
+    <w:basedOn w:val="DefaultParagraphFont"/>
+    <w:uiPriority w:val="99"/>
+    <w:semiHidden/>
+    <w:unhideWhenUsed/>
+    <w:rsid w:val="00F814F4"/>
+    <w:rPr>
+      <w:color w:val="605E5C"/>
+      <w:shd w:val="clear" w:color="auto" w:fill="E1DFDD"/>
+    </w:rPr>
+  </w:style>
 </w:styles>
 </file>
 

</xml_diff>